<commit_message>
Change 2.3 and 2.5
</commit_message>
<xml_diff>
--- a/ЛР №3 Бюджет.docx
+++ b/ЛР №3 Бюджет.docx
@@ -2597,8 +2597,6 @@
           <w:i/>
         </w:rPr>
       </w:pPr>
-      <w:bookmarkStart w:id="0" w:name="_GoBack"/>
-      <w:bookmarkEnd w:id="0"/>
     </w:p>
     <w:p>
       <w:pPr>
@@ -3117,14 +3115,13 @@
       </w:pPr>
       <w:r>
         <w:rPr>
-          <w:noProof/>
-          <w:lang w:eastAsia="uk-UA"/>
+          <w:i/>
         </w:rPr>
         <w:drawing>
-          <wp:inline distT="0" distB="0" distL="0" distR="0" wp14:anchorId="3F0D5409" wp14:editId="57C6A095">
-            <wp:extent cx="6845300" cy="3728720"/>
-            <wp:effectExtent l="0" t="0" r="0" b="5080"/>
-            <wp:docPr id="6" name="Рисунок 6"/>
+          <wp:inline distT="0" distB="0" distL="0" distR="0" wp14:anchorId="0B386887" wp14:editId="2B46AA7F">
+            <wp:extent cx="6142252" cy="3520745"/>
+            <wp:effectExtent l="0" t="0" r="0" b="3810"/>
+            <wp:docPr id="14" name="Рисунок 14"/>
             <wp:cNvGraphicFramePr>
               <a:graphicFrameLocks xmlns:a="http://schemas.openxmlformats.org/drawingml/2006/main" noChangeAspect="1"/>
             </wp:cNvGraphicFramePr>
@@ -3144,7 +3141,7 @@
                   <pic:spPr>
                     <a:xfrm>
                       <a:off x="0" y="0"/>
-                      <a:ext cx="6845300" cy="3728720"/>
+                      <a:ext cx="6142252" cy="3520745"/>
                     </a:xfrm>
                     <a:prstGeom prst="rect">
                       <a:avLst/>
@@ -3163,8 +3160,30 @@
         <w:ind w:left="0"/>
         <w:rPr>
           <w:i/>
-        </w:rPr>
-      </w:pPr>
+          <w:lang w:val="en-US"/>
+        </w:rPr>
+      </w:pPr>
+      <w:r>
+        <w:rPr>
+          <w:i/>
+          <w:lang w:val="en-US"/>
+        </w:rPr>
+        <w:t>Firstly we add variables, but we have problem as “dquote”. This problem</w:t>
+      </w:r>
+      <w:r>
+        <w:rPr>
+          <w:i/>
+          <w:lang w:val="en-US"/>
+        </w:rPr>
+        <w:t xml:space="preserve"> </w:t>
+      </w:r>
+      <w:r>
+        <w:rPr>
+          <w:i/>
+          <w:lang w:val="en-US"/>
+        </w:rPr>
+        <w:t>show up, then you forgot add symbol “.</w:t>
+      </w:r>
     </w:p>
     <w:p>
       <w:pPr>
@@ -3172,60 +3191,19 @@
         <w:ind w:left="0"/>
         <w:rPr>
           <w:i/>
+          <w:lang w:val="en-US"/>
         </w:rPr>
       </w:pPr>
       <w:r>
         <w:rPr>
           <w:i/>
-        </w:rPr>
-        <w:t>2.4. Робота з інструкціями керування (Control Statements) в терміналі:.</w:t>
-      </w:r>
-    </w:p>
-    <w:p>
-      <w:pPr>
-        <w:pStyle w:val="a3"/>
-        <w:ind w:left="0"/>
-        <w:rPr>
-          <w:i/>
-        </w:rPr>
-      </w:pPr>
-      <w:r>
-        <w:rPr>
-          <w:i/>
-        </w:rPr>
-        <w:t>- Чи можна завдання 2.1 та 2.2 ходу роботи виконати через інструкції керування без написання</w:t>
-      </w:r>
-      <w:r>
-        <w:rPr>
-          <w:i/>
-        </w:rPr>
-        <w:t xml:space="preserve"> </w:t>
-      </w:r>
-      <w:r>
-        <w:rPr>
-          <w:i/>
-        </w:rPr>
-        <w:t>окремої функції, як це буде виглядати?</w:t>
-      </w:r>
-    </w:p>
-    <w:p>
-      <w:pPr>
-        <w:pStyle w:val="a3"/>
-        <w:ind w:left="0"/>
-        <w:rPr>
-          <w:i/>
-        </w:rPr>
-      </w:pPr>
-      <w:r>
-        <w:rPr>
-          <w:noProof/>
-          <w:lang w:eastAsia="uk-UA"/>
+          <w:lang w:val="en-US"/>
         </w:rPr>
         <w:drawing>
-          <wp:inline distT="0" distB="0" distL="0" distR="0" wp14:anchorId="4F65EE17" wp14:editId="24C2DFDA">
-            <wp:extent cx="6619875" cy="2765716"/>
-            <wp:effectExtent l="0" t="0" r="0" b="0"/>
-            <wp:docPr id="7" name="Рисунок 7"/>
+          <wp:inline distT="0" distB="0" distL="0" distR="0" wp14:anchorId="4D6B9B2B" wp14:editId="2D3A73D7">
+            <wp:extent cx="4892464" cy="830652"/>
+            <wp:effectExtent l="0" t="0" r="3810" b="7620"/>
+            <wp:docPr id="15" name="Рисунок 15"/>
             <wp:cNvGraphicFramePr>
               <a:graphicFrameLocks xmlns:a="http://schemas.openxmlformats.org/drawingml/2006/main" noChangeAspect="1"/>
             </wp:cNvGraphicFramePr>
@@ -3245,7 +3223,7 @@
                   <pic:spPr>
                     <a:xfrm>
                       <a:off x="0" y="0"/>
-                      <a:ext cx="6643061" cy="2775403"/>
+                      <a:ext cx="4892464" cy="830652"/>
                     </a:xfrm>
                     <a:prstGeom prst="rect">
                       <a:avLst/>
@@ -3257,6 +3235,8 @@
           </wp:inline>
         </w:drawing>
       </w:r>
+      <w:bookmarkStart w:id="0" w:name="_GoBack"/>
+      <w:bookmarkEnd w:id="0"/>
     </w:p>
     <w:p>
       <w:pPr>
@@ -3264,6 +3244,58 @@
         <w:ind w:left="0"/>
         <w:rPr>
           <w:i/>
+          <w:lang w:val="en-US"/>
+        </w:rPr>
+      </w:pPr>
+    </w:p>
+    <w:p>
+      <w:pPr>
+        <w:pStyle w:val="a3"/>
+        <w:ind w:left="0"/>
+        <w:rPr>
+          <w:i/>
+        </w:rPr>
+      </w:pPr>
+      <w:r>
+        <w:rPr>
+          <w:i/>
+        </w:rPr>
+        <w:t>2.4. Робота з інструкціями керування (Control Statements) в терміналі:.</w:t>
+      </w:r>
+    </w:p>
+    <w:p>
+      <w:pPr>
+        <w:pStyle w:val="a3"/>
+        <w:ind w:left="0"/>
+        <w:rPr>
+          <w:i/>
+        </w:rPr>
+      </w:pPr>
+      <w:r>
+        <w:rPr>
+          <w:i/>
+        </w:rPr>
+        <w:t>- Чи можна завдання 2.1 та 2.2 ходу роботи виконати через інструкції керування без написання</w:t>
+      </w:r>
+      <w:r>
+        <w:rPr>
+          <w:i/>
+        </w:rPr>
+        <w:t xml:space="preserve"> </w:t>
+      </w:r>
+      <w:r>
+        <w:rPr>
+          <w:i/>
+        </w:rPr>
+        <w:t>окремої функції, як це буде виглядати?</w:t>
+      </w:r>
+    </w:p>
+    <w:p>
+      <w:pPr>
+        <w:pStyle w:val="a3"/>
+        <w:ind w:left="0"/>
+        <w:rPr>
+          <w:i/>
         </w:rPr>
       </w:pPr>
       <w:r>
@@ -3271,12 +3303,11 @@
           <w:noProof/>
           <w:lang w:eastAsia="uk-UA"/>
         </w:rPr>
-        <w:lastRenderedPageBreak/>
         <w:drawing>
-          <wp:inline distT="0" distB="0" distL="0" distR="0" wp14:anchorId="1B5A19E1" wp14:editId="6055E556">
-            <wp:extent cx="6845300" cy="4532630"/>
-            <wp:effectExtent l="0" t="0" r="0" b="1270"/>
-            <wp:docPr id="8" name="Рисунок 8"/>
+          <wp:inline distT="0" distB="0" distL="0" distR="0" wp14:anchorId="4F65EE17" wp14:editId="24C2DFDA">
+            <wp:extent cx="6619875" cy="2765716"/>
+            <wp:effectExtent l="0" t="0" r="0" b="0"/>
+            <wp:docPr id="7" name="Рисунок 7"/>
             <wp:cNvGraphicFramePr>
               <a:graphicFrameLocks xmlns:a="http://schemas.openxmlformats.org/drawingml/2006/main" noChangeAspect="1"/>
             </wp:cNvGraphicFramePr>
@@ -3296,7 +3327,7 @@
                   <pic:spPr>
                     <a:xfrm>
                       <a:off x="0" y="0"/>
-                      <a:ext cx="6845300" cy="4532630"/>
+                      <a:ext cx="6643061" cy="2775403"/>
                     </a:xfrm>
                     <a:prstGeom prst="rect">
                       <a:avLst/>
@@ -3319,71 +3350,15 @@
       </w:pPr>
       <w:r>
         <w:rPr>
-          <w:i/>
-        </w:rPr>
-        <w:t>2.5. Робота з командами довідки (Man Pages) в терміналі:.</w:t>
-      </w:r>
-    </w:p>
-    <w:p>
-      <w:pPr>
-        <w:pStyle w:val="a3"/>
-        <w:ind w:left="0"/>
-        <w:rPr>
-          <w:i/>
-        </w:rPr>
-      </w:pPr>
-      <w:r>
-        <w:rPr>
-          <w:i/>
-        </w:rPr>
-        <w:t>- На прикладі команди uname продемонструйте як отримати довідку. На основі отриманої</w:t>
-      </w:r>
-    </w:p>
-    <w:p>
-      <w:pPr>
-        <w:pStyle w:val="a3"/>
-        <w:ind w:left="0"/>
-        <w:rPr>
-          <w:i/>
-        </w:rPr>
-      </w:pPr>
-      <w:r>
-        <w:rPr>
-          <w:i/>
-        </w:rPr>
-        <w:t>додаткової інформації наведіть 5 різних варіантів виводу результату інформації по даній</w:t>
-      </w:r>
-      <w:r>
-        <w:rPr>
-          <w:i/>
-        </w:rPr>
-        <w:t xml:space="preserve"> </w:t>
-      </w:r>
-      <w:r>
-        <w:rPr>
-          <w:i/>
-        </w:rPr>
-        <w:t>команді з використанням 5 різних параметрів (Options)</w:t>
-      </w:r>
-    </w:p>
-    <w:p>
-      <w:pPr>
-        <w:pStyle w:val="a3"/>
-        <w:ind w:left="0"/>
-        <w:rPr>
-          <w:i/>
-        </w:rPr>
-      </w:pPr>
-      <w:r>
-        <w:rPr>
           <w:noProof/>
           <w:lang w:eastAsia="uk-UA"/>
         </w:rPr>
+        <w:lastRenderedPageBreak/>
         <w:drawing>
-          <wp:inline distT="0" distB="0" distL="0" distR="0" wp14:anchorId="1AC8C877" wp14:editId="7ACD5521">
-            <wp:extent cx="4420217" cy="2667372"/>
-            <wp:effectExtent l="0" t="0" r="0" b="0"/>
-            <wp:docPr id="9" name="Рисунок 9"/>
+          <wp:inline distT="0" distB="0" distL="0" distR="0" wp14:anchorId="1B5A19E1" wp14:editId="6055E556">
+            <wp:extent cx="6845300" cy="4532630"/>
+            <wp:effectExtent l="0" t="0" r="0" b="1270"/>
+            <wp:docPr id="8" name="Рисунок 8"/>
             <wp:cNvGraphicFramePr>
               <a:graphicFrameLocks xmlns:a="http://schemas.openxmlformats.org/drawingml/2006/main" noChangeAspect="1"/>
             </wp:cNvGraphicFramePr>
@@ -3403,7 +3378,7 @@
                   <pic:spPr>
                     <a:xfrm>
                       <a:off x="0" y="0"/>
-                      <a:ext cx="4420217" cy="2667372"/>
+                      <a:ext cx="6845300" cy="4532630"/>
                     </a:xfrm>
                     <a:prstGeom prst="rect">
                       <a:avLst/>
@@ -3426,12 +3401,68 @@
       </w:pPr>
       <w:r>
         <w:rPr>
+          <w:i/>
+        </w:rPr>
+        <w:t>2.5. Робота з командами довідки (Man Pages) в терміналі:.</w:t>
+      </w:r>
+    </w:p>
+    <w:p>
+      <w:pPr>
+        <w:pStyle w:val="a3"/>
+        <w:ind w:left="0"/>
+        <w:rPr>
+          <w:i/>
+        </w:rPr>
+      </w:pPr>
+      <w:r>
+        <w:rPr>
+          <w:i/>
+        </w:rPr>
+        <w:t>- На прикладі команди uname продемонструйте як отримати довідку. На основі отриманої</w:t>
+      </w:r>
+    </w:p>
+    <w:p>
+      <w:pPr>
+        <w:pStyle w:val="a3"/>
+        <w:ind w:left="0"/>
+        <w:rPr>
+          <w:i/>
+        </w:rPr>
+      </w:pPr>
+      <w:r>
+        <w:rPr>
+          <w:i/>
+        </w:rPr>
+        <w:t>додаткової інформації наведіть 5 різних варіантів виводу результату інформації по даній</w:t>
+      </w:r>
+      <w:r>
+        <w:rPr>
+          <w:i/>
+        </w:rPr>
+        <w:t xml:space="preserve"> </w:t>
+      </w:r>
+      <w:r>
+        <w:rPr>
+          <w:i/>
+        </w:rPr>
+        <w:t>команді з використанням 5 різних параметрів (Options)</w:t>
+      </w:r>
+    </w:p>
+    <w:p>
+      <w:pPr>
+        <w:pStyle w:val="a3"/>
+        <w:ind w:left="0"/>
+        <w:rPr>
+          <w:i/>
+        </w:rPr>
+      </w:pPr>
+      <w:r>
+        <w:rPr>
           <w:noProof/>
           <w:lang w:eastAsia="uk-UA"/>
         </w:rPr>
-        <w:lastRenderedPageBreak/>
         <w:drawing>
-          <wp:inline distT="0" distB="0" distL="0" distR="0" wp14:anchorId="1581D156" wp14:editId="4592DD1D">
+          <wp:inline distT="0" distB="0" distL="0" distR="0" wp14:anchorId="3C298266" wp14:editId="1F7C4A77">
             <wp:extent cx="6220693" cy="3067478"/>
             <wp:effectExtent l="0" t="0" r="8890" b="0"/>
             <wp:docPr id="10" name="Рисунок 10"/>
@@ -3469,6 +3500,15 @@
     </w:p>
     <w:p>
       <w:pPr>
+        <w:pStyle w:val="a3"/>
+        <w:ind w:left="0"/>
+        <w:rPr>
+          <w:i/>
+        </w:rPr>
+      </w:pPr>
+    </w:p>
+    <w:p>
+      <w:pPr>
         <w:pStyle w:val="2"/>
       </w:pPr>
       <w:r>
@@ -3564,6 +3604,7 @@
         <w:rPr>
           <w:sz w:val="28"/>
         </w:rPr>
+        <w:lastRenderedPageBreak/>
         <w:t>Які</w:t>
       </w:r>
       <w:r>
@@ -5639,13 +5680,7 @@
         <w:rPr>
           <w:sz w:val="28"/>
         </w:rPr>
-        <w:t>поточни</w:t>
-      </w:r>
-      <w:r>
-        <w:rPr>
-          <w:sz w:val="28"/>
-        </w:rPr>
-        <w:t>й каталог і символ "$" як знак команди, ви можете</w:t>
+        <w:t>поточний каталог і символ "$" як знак команди, ви можете</w:t>
       </w:r>
       <w:r>
         <w:rPr>
@@ -7384,13 +7419,7 @@
         <w:rPr>
           <w:sz w:val="28"/>
         </w:rPr>
-        <w:t>нов</w:t>
-      </w:r>
-      <w:r>
-        <w:rPr>
-          <w:sz w:val="28"/>
-        </w:rPr>
-        <w:t>их</w:t>
+        <w:t>нових</w:t>
       </w:r>
       <w:r>
         <w:rPr>
@@ -11204,13 +11233,7 @@
         <w:rPr>
           <w:sz w:val="28"/>
         </w:rPr>
-        <w:t>директор</w:t>
-      </w:r>
-      <w:r>
-        <w:rPr>
-          <w:sz w:val="28"/>
-        </w:rPr>
-        <w:t>ії у системі, але він вимагає оновленої бази даних і може бути</w:t>
+        <w:t>директорії у системі, але він вимагає оновленої бази даних і може бути</w:t>
       </w:r>
       <w:r>
         <w:rPr>
@@ -12322,7 +12345,7 @@
                               <w:noProof/>
                               <w:sz w:val="24"/>
                             </w:rPr>
-                            <w:t>1</w:t>
+                            <w:t>9</w:t>
                           </w:r>
                           <w:r>
                             <w:fldChar w:fldCharType="end"/>
@@ -12379,7 +12402,7 @@
                         <w:noProof/>
                         <w:sz w:val="24"/>
                       </w:rPr>
-                      <w:t>1</w:t>
+                      <w:t>9</w:t>
                     </w:r>
                     <w:r>
                       <w:fldChar w:fldCharType="end"/>
@@ -12821,7 +12844,6 @@
       <w:lvlJc w:val="left"/>
       <w:pPr>
         <w:ind w:left="1140" w:hanging="360"/>
-        <w:jc w:val="left"/>
       </w:pPr>
       <w:rPr>
         <w:rFonts w:ascii="Times New Roman" w:eastAsia="Times New Roman" w:hAnsi="Times New Roman" w:cs="Times New Roman" w:hint="default"/>
@@ -12941,7 +12963,6 @@
       <w:lvlJc w:val="left"/>
       <w:pPr>
         <w:ind w:left="1140" w:hanging="360"/>
-        <w:jc w:val="left"/>
       </w:pPr>
       <w:rPr>
         <w:rFonts w:hint="default"/>
@@ -13061,7 +13082,6 @@
       <w:lvlJc w:val="left"/>
       <w:pPr>
         <w:ind w:left="1680" w:hanging="280"/>
-        <w:jc w:val="left"/>
       </w:pPr>
       <w:rPr>
         <w:rFonts w:ascii="Times New Roman" w:eastAsia="Times New Roman" w:hAnsi="Times New Roman" w:cs="Times New Roman" w:hint="default"/>
@@ -13180,7 +13200,6 @@
       <w:lvlJc w:val="left"/>
       <w:pPr>
         <w:ind w:left="465" w:hanging="360"/>
-        <w:jc w:val="left"/>
       </w:pPr>
       <w:rPr>
         <w:rFonts w:ascii="Times New Roman" w:eastAsia="Times New Roman" w:hAnsi="Times New Roman" w:cs="Times New Roman" w:hint="default"/>
@@ -13198,7 +13217,6 @@
       <w:lvlJc w:val="left"/>
       <w:pPr>
         <w:ind w:left="960" w:hanging="720"/>
-        <w:jc w:val="left"/>
       </w:pPr>
       <w:rPr>
         <w:rFonts w:ascii="Times New Roman" w:eastAsia="Times New Roman" w:hAnsi="Times New Roman" w:cs="Times New Roman" w:hint="default"/>
@@ -13305,7 +13323,6 @@
       <w:lvlJc w:val="left"/>
       <w:pPr>
         <w:ind w:left="519" w:hanging="280"/>
-        <w:jc w:val="left"/>
       </w:pPr>
       <w:rPr>
         <w:rFonts w:ascii="Times New Roman" w:eastAsia="Times New Roman" w:hAnsi="Times New Roman" w:cs="Times New Roman" w:hint="default"/>
@@ -13323,7 +13340,6 @@
       <w:lvlJc w:val="left"/>
       <w:pPr>
         <w:ind w:left="960" w:hanging="360"/>
-        <w:jc w:val="left"/>
       </w:pPr>
       <w:rPr>
         <w:rFonts w:ascii="Times New Roman" w:eastAsia="Times New Roman" w:hAnsi="Times New Roman" w:cs="Times New Roman" w:hint="default"/>
@@ -13341,7 +13357,6 @@
       <w:lvlJc w:val="left"/>
       <w:pPr>
         <w:ind w:left="1320" w:hanging="720"/>
-        <w:jc w:val="left"/>
       </w:pPr>
       <w:rPr>
         <w:rFonts w:ascii="Times New Roman" w:eastAsia="Times New Roman" w:hAnsi="Times New Roman" w:cs="Times New Roman" w:hint="default"/>

</xml_diff>